<commit_message>
Added restart button and obstacles in the navmesh
</commit_message>
<xml_diff>
--- a/Assets/Requisitos/Requistos LostDogs.docx
+++ b/Assets/Requisitos/Requistos LostDogs.docx
@@ -35,15 +35,17 @@
           <w:color w:val="1D2129"/>
           <w:sz w:val="26"/>
           <w:szCs w:val="26"/>
-          <w:lang w:eastAsia="es-CO"/>
-        </w:rPr>
-      </w:pPr>
-      <w:r>
-        <w:rPr>
-          <w:rFonts w:ascii="Georgia" w:eastAsia="Times New Roman" w:hAnsi="Georgia" w:cs="Times New Roman"/>
-          <w:color w:val="1D2129"/>
-          <w:sz w:val="26"/>
-          <w:szCs w:val="26"/>
+          <w:highlight w:val="darkGreen"/>
+          <w:lang w:eastAsia="es-CO"/>
+        </w:rPr>
+      </w:pPr>
+      <w:r>
+        <w:rPr>
+          <w:rFonts w:ascii="Georgia" w:eastAsia="Times New Roman" w:hAnsi="Georgia" w:cs="Times New Roman"/>
+          <w:color w:val="1D2129"/>
+          <w:sz w:val="26"/>
+          <w:szCs w:val="26"/>
+          <w:highlight w:val="darkGreen"/>
           <w:lang w:eastAsia="es-CO"/>
         </w:rPr>
         <w:t xml:space="preserve">-Se toca el cuadro a donde se desea que se llegue el </w:t>
@@ -55,6 +57,7 @@
           <w:color w:val="1D2129"/>
           <w:sz w:val="26"/>
           <w:szCs w:val="26"/>
+          <w:highlight w:val="darkGreen"/>
           <w:lang w:eastAsia="es-CO"/>
         </w:rPr>
         <w:t>player</w:t>
@@ -66,6 +69,7 @@
           <w:color w:val="1D2129"/>
           <w:sz w:val="26"/>
           <w:szCs w:val="26"/>
+          <w:highlight w:val="darkGreen"/>
           <w:lang w:eastAsia="es-CO"/>
         </w:rPr>
         <w:t xml:space="preserve">, el </w:t>
@@ -77,6 +81,7 @@
           <w:color w:val="1D2129"/>
           <w:sz w:val="26"/>
           <w:szCs w:val="26"/>
+          <w:highlight w:val="darkGreen"/>
           <w:lang w:eastAsia="es-CO"/>
         </w:rPr>
         <w:t>player</w:t>
@@ -88,6 +93,7 @@
           <w:color w:val="1D2129"/>
           <w:sz w:val="26"/>
           <w:szCs w:val="26"/>
+          <w:highlight w:val="darkGreen"/>
           <w:lang w:eastAsia="es-CO"/>
         </w:rPr>
         <w:t xml:space="preserve"> se mueve en </w:t>
@@ -99,6 +105,7 @@
           <w:color w:val="1D2129"/>
           <w:sz w:val="26"/>
           <w:szCs w:val="26"/>
+          <w:highlight w:val="darkGreen"/>
           <w:lang w:eastAsia="es-CO"/>
         </w:rPr>
         <w:t>linea</w:t>
@@ -110,6 +117,7 @@
           <w:color w:val="1D2129"/>
           <w:sz w:val="26"/>
           <w:szCs w:val="26"/>
+          <w:highlight w:val="darkGreen"/>
           <w:lang w:eastAsia="es-CO"/>
         </w:rPr>
         <w:t xml:space="preserve"> recta y se posiciona en el centro del cuadro de destino y se alinea en una rotación </w:t>
@@ -121,6 +129,7 @@
           <w:color w:val="1D2129"/>
           <w:sz w:val="26"/>
           <w:szCs w:val="26"/>
+          <w:highlight w:val="darkGreen"/>
           <w:lang w:eastAsia="es-CO"/>
         </w:rPr>
         <w:t>fija(</w:t>
@@ -132,6 +141,7 @@
           <w:color w:val="1D2129"/>
           <w:sz w:val="26"/>
           <w:szCs w:val="26"/>
+          <w:highlight w:val="darkGreen"/>
           <w:lang w:eastAsia="es-CO"/>
         </w:rPr>
         <w:t>0°, 90°, 180° y 270°) según la posición desde donde viene</w:t>
@@ -146,56 +156,215 @@
           <w:color w:val="1D2129"/>
           <w:sz w:val="26"/>
           <w:szCs w:val="26"/>
-          <w:lang w:eastAsia="es-CO"/>
-        </w:rPr>
-      </w:pPr>
-    </w:p>
-    <w:p>
-      <w:pPr>
-        <w:shd w:val="clear" w:color="auto" w:fill="FFFFFF"/>
-        <w:spacing w:line="240" w:lineRule="auto"/>
-        <w:rPr>
-          <w:rFonts w:ascii="Georgia" w:eastAsia="Times New Roman" w:hAnsi="Georgia" w:cs="Times New Roman"/>
-          <w:color w:val="1D2129"/>
-          <w:sz w:val="26"/>
-          <w:szCs w:val="26"/>
-          <w:lang w:eastAsia="es-CO"/>
-        </w:rPr>
-      </w:pPr>
-      <w:r>
-        <w:rPr>
-          <w:rFonts w:ascii="Georgia" w:eastAsia="Times New Roman" w:hAnsi="Georgia" w:cs="Times New Roman"/>
-          <w:color w:val="1D2129"/>
-          <w:sz w:val="26"/>
-          <w:szCs w:val="26"/>
+          <w:highlight w:val="darkGreen"/>
+          <w:lang w:eastAsia="es-CO"/>
+        </w:rPr>
+      </w:pPr>
+    </w:p>
+    <w:p>
+      <w:pPr>
+        <w:shd w:val="clear" w:color="auto" w:fill="FFFFFF"/>
+        <w:spacing w:line="240" w:lineRule="auto"/>
+        <w:rPr>
+          <w:rFonts w:ascii="Georgia" w:eastAsia="Times New Roman" w:hAnsi="Georgia" w:cs="Times New Roman"/>
+          <w:color w:val="1D2129"/>
+          <w:sz w:val="26"/>
+          <w:szCs w:val="26"/>
+          <w:highlight w:val="darkGreen"/>
+          <w:lang w:eastAsia="es-CO"/>
+        </w:rPr>
+      </w:pPr>
+      <w:r>
+        <w:rPr>
+          <w:rFonts w:ascii="Georgia" w:eastAsia="Times New Roman" w:hAnsi="Georgia" w:cs="Times New Roman"/>
+          <w:color w:val="1D2129"/>
+          <w:sz w:val="26"/>
+          <w:szCs w:val="26"/>
+          <w:highlight w:val="darkGreen"/>
           <w:lang w:eastAsia="es-CO"/>
         </w:rPr>
         <w:t>Detección de obstáculos y bordes para detenerse</w:t>
       </w:r>
+    </w:p>
+    <w:p>
+      <w:pPr>
+        <w:shd w:val="clear" w:color="auto" w:fill="FFFFFF"/>
+        <w:spacing w:line="240" w:lineRule="auto"/>
+        <w:rPr>
+          <w:rFonts w:ascii="Georgia" w:eastAsia="Times New Roman" w:hAnsi="Georgia" w:cs="Times New Roman"/>
+          <w:color w:val="1D2129"/>
+          <w:sz w:val="26"/>
+          <w:szCs w:val="26"/>
+          <w:lang w:eastAsia="es-CO"/>
+        </w:rPr>
+      </w:pPr>
+      <w:r>
+        <w:rPr>
+          <w:rFonts w:ascii="Georgia" w:eastAsia="Times New Roman" w:hAnsi="Georgia" w:cs="Times New Roman"/>
+          <w:color w:val="1D2129"/>
+          <w:sz w:val="26"/>
+          <w:szCs w:val="26"/>
+          <w:highlight w:val="darkGreen"/>
+          <w:lang w:eastAsia="es-CO"/>
+        </w:rPr>
+        <w:t xml:space="preserve">-Al intentar avanzar contra un borde, pared u obstáculo el </w:t>
+      </w:r>
+      <w:proofErr w:type="spellStart"/>
+      <w:r>
+        <w:rPr>
+          <w:rFonts w:ascii="Georgia" w:eastAsia="Times New Roman" w:hAnsi="Georgia" w:cs="Times New Roman"/>
+          <w:color w:val="1D2129"/>
+          <w:sz w:val="26"/>
+          <w:szCs w:val="26"/>
+          <w:highlight w:val="darkGreen"/>
+          <w:lang w:eastAsia="es-CO"/>
+        </w:rPr>
+        <w:t>player</w:t>
+      </w:r>
+      <w:proofErr w:type="spellEnd"/>
+      <w:r>
+        <w:rPr>
+          <w:rFonts w:ascii="Georgia" w:eastAsia="Times New Roman" w:hAnsi="Georgia" w:cs="Times New Roman"/>
+          <w:color w:val="1D2129"/>
+          <w:sz w:val="26"/>
+          <w:szCs w:val="26"/>
+          <w:highlight w:val="darkGreen"/>
+          <w:lang w:eastAsia="es-CO"/>
+        </w:rPr>
+        <w:t xml:space="preserve"> se detiene y cancela el resto del movimiento, al detenerse debe re acomodarse en una casilla</w:t>
+      </w:r>
+      <w:r>
+        <w:rPr>
+          <w:rFonts w:ascii="Georgia" w:eastAsia="Times New Roman" w:hAnsi="Georgia" w:cs="Times New Roman"/>
+          <w:color w:val="1D2129"/>
+          <w:sz w:val="26"/>
+          <w:szCs w:val="26"/>
+          <w:lang w:eastAsia="es-CO"/>
+        </w:rPr>
+        <w:t xml:space="preserve"> </w:t>
+      </w:r>
+    </w:p>
+    <w:p>
+      <w:pPr>
+        <w:shd w:val="clear" w:color="auto" w:fill="FFFFFF"/>
+        <w:spacing w:line="240" w:lineRule="auto"/>
+        <w:rPr>
+          <w:rFonts w:ascii="Georgia" w:eastAsia="Times New Roman" w:hAnsi="Georgia" w:cs="Times New Roman"/>
+          <w:color w:val="1D2129"/>
+          <w:sz w:val="26"/>
+          <w:szCs w:val="26"/>
+          <w:lang w:eastAsia="es-CO"/>
+        </w:rPr>
+      </w:pPr>
+    </w:p>
+    <w:p>
+      <w:pPr>
+        <w:shd w:val="clear" w:color="auto" w:fill="FFFFFF"/>
+        <w:spacing w:line="240" w:lineRule="auto"/>
+        <w:rPr>
+          <w:rFonts w:ascii="Georgia" w:eastAsia="Times New Roman" w:hAnsi="Georgia" w:cs="Times New Roman"/>
+          <w:color w:val="1D2129"/>
+          <w:sz w:val="26"/>
+          <w:szCs w:val="26"/>
+          <w:lang w:eastAsia="es-CO"/>
+        </w:rPr>
+      </w:pPr>
+      <w:r>
+        <w:rPr>
+          <w:rFonts w:ascii="Georgia" w:eastAsia="Times New Roman" w:hAnsi="Georgia" w:cs="Times New Roman"/>
+          <w:color w:val="1D2129"/>
+          <w:sz w:val="26"/>
+          <w:szCs w:val="26"/>
+          <w:lang w:eastAsia="es-CO"/>
+        </w:rPr>
+        <w:t>Puede caer en el agua</w:t>
+      </w:r>
+    </w:p>
+    <w:p>
+      <w:pPr>
+        <w:shd w:val="clear" w:color="auto" w:fill="FFFFFF"/>
+        <w:spacing w:line="240" w:lineRule="auto"/>
+        <w:rPr>
+          <w:rFonts w:ascii="Georgia" w:eastAsia="Times New Roman" w:hAnsi="Georgia" w:cs="Times New Roman"/>
+          <w:color w:val="1D2129"/>
+          <w:sz w:val="26"/>
+          <w:szCs w:val="26"/>
+          <w:lang w:eastAsia="es-CO"/>
+        </w:rPr>
+      </w:pPr>
+      <w:r>
+        <w:rPr>
+          <w:rFonts w:ascii="Georgia" w:eastAsia="Times New Roman" w:hAnsi="Georgia" w:cs="Times New Roman"/>
+          <w:color w:val="1D2129"/>
+          <w:sz w:val="26"/>
+          <w:szCs w:val="26"/>
+          <w:lang w:eastAsia="es-CO"/>
+        </w:rPr>
+        <w:t>-Al caer al agua reaparece en el punto inicial</w:t>
+      </w:r>
+    </w:p>
+    <w:p>
+      <w:pPr>
+        <w:shd w:val="clear" w:color="auto" w:fill="FFFFFF"/>
+        <w:spacing w:line="240" w:lineRule="auto"/>
+        <w:rPr>
+          <w:rFonts w:ascii="Georgia" w:eastAsia="Times New Roman" w:hAnsi="Georgia" w:cs="Times New Roman"/>
+          <w:color w:val="1D2129"/>
+          <w:sz w:val="26"/>
+          <w:szCs w:val="26"/>
+          <w:lang w:eastAsia="es-CO"/>
+        </w:rPr>
+      </w:pPr>
+    </w:p>
+    <w:p>
+      <w:pPr>
+        <w:shd w:val="clear" w:color="auto" w:fill="FFFFFF"/>
+        <w:spacing w:line="240" w:lineRule="auto"/>
+        <w:rPr>
+          <w:rFonts w:ascii="Georgia" w:eastAsia="Times New Roman" w:hAnsi="Georgia" w:cs="Times New Roman"/>
+          <w:color w:val="1D2129"/>
+          <w:sz w:val="26"/>
+          <w:szCs w:val="26"/>
+          <w:highlight w:val="darkGreen"/>
+          <w:lang w:eastAsia="es-CO"/>
+        </w:rPr>
+      </w:pPr>
       <w:bookmarkStart w:id="0" w:name="_GoBack"/>
       <w:bookmarkEnd w:id="0"/>
-    </w:p>
-    <w:p>
-      <w:pPr>
-        <w:shd w:val="clear" w:color="auto" w:fill="FFFFFF"/>
-        <w:spacing w:line="240" w:lineRule="auto"/>
-        <w:rPr>
-          <w:rFonts w:ascii="Georgia" w:eastAsia="Times New Roman" w:hAnsi="Georgia" w:cs="Times New Roman"/>
-          <w:color w:val="1D2129"/>
-          <w:sz w:val="26"/>
-          <w:szCs w:val="26"/>
-          <w:lang w:eastAsia="es-CO"/>
-        </w:rPr>
-      </w:pPr>
-      <w:r>
-        <w:rPr>
-          <w:rFonts w:ascii="Georgia" w:eastAsia="Times New Roman" w:hAnsi="Georgia" w:cs="Times New Roman"/>
-          <w:color w:val="1D2129"/>
-          <w:sz w:val="26"/>
-          <w:szCs w:val="26"/>
-          <w:lang w:eastAsia="es-CO"/>
-        </w:rPr>
-        <w:t xml:space="preserve">-Al intentar avanzar contra un borde, pared u obstáculo el </w:t>
+      <w:r>
+        <w:rPr>
+          <w:rFonts w:ascii="Georgia" w:eastAsia="Times New Roman" w:hAnsi="Georgia" w:cs="Times New Roman"/>
+          <w:color w:val="1D2129"/>
+          <w:sz w:val="26"/>
+          <w:szCs w:val="26"/>
+          <w:highlight w:val="darkGreen"/>
+          <w:lang w:eastAsia="es-CO"/>
+        </w:rPr>
+        <w:t>Botón de reinicio del nivel</w:t>
+      </w:r>
+    </w:p>
+    <w:p>
+      <w:pPr>
+        <w:shd w:val="clear" w:color="auto" w:fill="FFFFFF"/>
+        <w:spacing w:line="240" w:lineRule="auto"/>
+        <w:rPr>
+          <w:rFonts w:ascii="Georgia" w:eastAsia="Times New Roman" w:hAnsi="Georgia" w:cs="Times New Roman"/>
+          <w:color w:val="1D2129"/>
+          <w:sz w:val="26"/>
+          <w:szCs w:val="26"/>
+          <w:lang w:eastAsia="es-CO"/>
+        </w:rPr>
+      </w:pPr>
+      <w:r>
+        <w:rPr>
+          <w:rFonts w:ascii="Georgia" w:eastAsia="Times New Roman" w:hAnsi="Georgia" w:cs="Times New Roman"/>
+          <w:color w:val="1D2129"/>
+          <w:sz w:val="26"/>
+          <w:szCs w:val="26"/>
+          <w:highlight w:val="darkGreen"/>
+          <w:lang w:eastAsia="es-CO"/>
+        </w:rPr>
+        <w:t xml:space="preserve">-Reinicia la escena, la posición del perro, el estado de los obstáculos, </w:t>
       </w:r>
       <w:proofErr w:type="spellStart"/>
       <w:r>
@@ -204,146 +373,7 @@
           <w:color w:val="1D2129"/>
           <w:sz w:val="26"/>
           <w:szCs w:val="26"/>
-          <w:lang w:eastAsia="es-CO"/>
-        </w:rPr>
-        <w:t>player</w:t>
-      </w:r>
-      <w:proofErr w:type="spellEnd"/>
-      <w:r>
-        <w:rPr>
-          <w:rFonts w:ascii="Georgia" w:eastAsia="Times New Roman" w:hAnsi="Georgia" w:cs="Times New Roman"/>
-          <w:color w:val="1D2129"/>
-          <w:sz w:val="26"/>
-          <w:szCs w:val="26"/>
-          <w:lang w:eastAsia="es-CO"/>
-        </w:rPr>
-        <w:t xml:space="preserve"> se detiene y cancela el resto del movimiento, al detenerse debe re acomodarse en una casilla </w:t>
-      </w:r>
-    </w:p>
-    <w:p>
-      <w:pPr>
-        <w:shd w:val="clear" w:color="auto" w:fill="FFFFFF"/>
-        <w:spacing w:line="240" w:lineRule="auto"/>
-        <w:rPr>
-          <w:rFonts w:ascii="Georgia" w:eastAsia="Times New Roman" w:hAnsi="Georgia" w:cs="Times New Roman"/>
-          <w:color w:val="1D2129"/>
-          <w:sz w:val="26"/>
-          <w:szCs w:val="26"/>
-          <w:lang w:eastAsia="es-CO"/>
-        </w:rPr>
-      </w:pPr>
-    </w:p>
-    <w:p>
-      <w:pPr>
-        <w:shd w:val="clear" w:color="auto" w:fill="FFFFFF"/>
-        <w:spacing w:line="240" w:lineRule="auto"/>
-        <w:rPr>
-          <w:rFonts w:ascii="Georgia" w:eastAsia="Times New Roman" w:hAnsi="Georgia" w:cs="Times New Roman"/>
-          <w:color w:val="1D2129"/>
-          <w:sz w:val="26"/>
-          <w:szCs w:val="26"/>
-          <w:lang w:eastAsia="es-CO"/>
-        </w:rPr>
-      </w:pPr>
-      <w:r>
-        <w:rPr>
-          <w:rFonts w:ascii="Georgia" w:eastAsia="Times New Roman" w:hAnsi="Georgia" w:cs="Times New Roman"/>
-          <w:color w:val="1D2129"/>
-          <w:sz w:val="26"/>
-          <w:szCs w:val="26"/>
-          <w:lang w:eastAsia="es-CO"/>
-        </w:rPr>
-        <w:t>Puede caer en el agua</w:t>
-      </w:r>
-    </w:p>
-    <w:p>
-      <w:pPr>
-        <w:shd w:val="clear" w:color="auto" w:fill="FFFFFF"/>
-        <w:spacing w:line="240" w:lineRule="auto"/>
-        <w:rPr>
-          <w:rFonts w:ascii="Georgia" w:eastAsia="Times New Roman" w:hAnsi="Georgia" w:cs="Times New Roman"/>
-          <w:color w:val="1D2129"/>
-          <w:sz w:val="26"/>
-          <w:szCs w:val="26"/>
-          <w:lang w:eastAsia="es-CO"/>
-        </w:rPr>
-      </w:pPr>
-      <w:r>
-        <w:rPr>
-          <w:rFonts w:ascii="Georgia" w:eastAsia="Times New Roman" w:hAnsi="Georgia" w:cs="Times New Roman"/>
-          <w:color w:val="1D2129"/>
-          <w:sz w:val="26"/>
-          <w:szCs w:val="26"/>
-          <w:lang w:eastAsia="es-CO"/>
-        </w:rPr>
-        <w:t>-Al caer al agua reaparece en el punto inicial</w:t>
-      </w:r>
-    </w:p>
-    <w:p>
-      <w:pPr>
-        <w:shd w:val="clear" w:color="auto" w:fill="FFFFFF"/>
-        <w:spacing w:line="240" w:lineRule="auto"/>
-        <w:rPr>
-          <w:rFonts w:ascii="Georgia" w:eastAsia="Times New Roman" w:hAnsi="Georgia" w:cs="Times New Roman"/>
-          <w:color w:val="1D2129"/>
-          <w:sz w:val="26"/>
-          <w:szCs w:val="26"/>
-          <w:lang w:eastAsia="es-CO"/>
-        </w:rPr>
-      </w:pPr>
-    </w:p>
-    <w:p>
-      <w:pPr>
-        <w:shd w:val="clear" w:color="auto" w:fill="FFFFFF"/>
-        <w:spacing w:line="240" w:lineRule="auto"/>
-        <w:rPr>
-          <w:rFonts w:ascii="Georgia" w:eastAsia="Times New Roman" w:hAnsi="Georgia" w:cs="Times New Roman"/>
-          <w:color w:val="1D2129"/>
-          <w:sz w:val="26"/>
-          <w:szCs w:val="26"/>
-          <w:lang w:eastAsia="es-CO"/>
-        </w:rPr>
-      </w:pPr>
-      <w:r>
-        <w:rPr>
-          <w:rFonts w:ascii="Georgia" w:eastAsia="Times New Roman" w:hAnsi="Georgia" w:cs="Times New Roman"/>
-          <w:color w:val="1D2129"/>
-          <w:sz w:val="26"/>
-          <w:szCs w:val="26"/>
-          <w:lang w:eastAsia="es-CO"/>
-        </w:rPr>
-        <w:t>Botón de reinicio del nivel</w:t>
-      </w:r>
-    </w:p>
-    <w:p>
-      <w:pPr>
-        <w:shd w:val="clear" w:color="auto" w:fill="FFFFFF"/>
-        <w:spacing w:line="240" w:lineRule="auto"/>
-        <w:rPr>
-          <w:rFonts w:ascii="Georgia" w:eastAsia="Times New Roman" w:hAnsi="Georgia" w:cs="Times New Roman"/>
-          <w:color w:val="1D2129"/>
-          <w:sz w:val="26"/>
-          <w:szCs w:val="26"/>
-          <w:lang w:eastAsia="es-CO"/>
-        </w:rPr>
-      </w:pPr>
-      <w:r>
-        <w:rPr>
-          <w:rFonts w:ascii="Georgia" w:eastAsia="Times New Roman" w:hAnsi="Georgia" w:cs="Times New Roman"/>
-          <w:color w:val="1D2129"/>
-          <w:sz w:val="26"/>
-          <w:szCs w:val="26"/>
-          <w:lang w:eastAsia="es-CO"/>
-        </w:rPr>
-        <w:t xml:space="preserve">-Reinicia la escena, la posición del perro, el estado de los obstáculos, </w:t>
-      </w:r>
-      <w:proofErr w:type="spellStart"/>
-      <w:r>
-        <w:rPr>
-          <w:rFonts w:ascii="Georgia" w:eastAsia="Times New Roman" w:hAnsi="Georgia" w:cs="Times New Roman"/>
-          <w:color w:val="1D2129"/>
-          <w:sz w:val="26"/>
-          <w:szCs w:val="26"/>
+          <w:highlight w:val="darkGreen"/>
           <w:lang w:eastAsia="es-CO"/>
         </w:rPr>
         <w:t>etc</w:t>

</xml_diff>